<commit_message>
Added Supporting Materials for Day 5
</commit_message>
<xml_diff>
--- a/Day 5/Hands On Assignments/1. JUnit 4/Hands On Lab 1 -  Test Cases and Test Fixtures.docx
+++ b/Day 5/Hands On Assignments/1. JUnit 4/Hands On Lab 1 -  Test Cases and Test Fixtures.docx
@@ -4980,7 +4980,24 @@
           <w:szCs w:val="27"/>
           <w:lang w:val="en-US" w:eastAsia="zh-CN" w:bidi="ar"/>
         </w:rPr>
-        <w:t xml:space="preserve">unit4.jar should be in the same directory or the classpath. </w:t>
+        <w:t>unit4.jar should be in the same directory or the classpath. Pick it up from the Supporting Materials/commandline</w:t>
+      </w:r>
+      <w:bookmarkStart w:id="0" w:name="_GoBack"/>
+      <w:bookmarkEnd w:id="0"/>
+      <w:r>
+        <w:rPr>
+          <w:rFonts w:hint="default" w:ascii="Times New Roman" w:hAnsi="Times New Roman" w:eastAsia="SimSun" w:cs="Times New Roman"/>
+          <w:i w:val="0"/>
+          <w:iCs w:val="0"/>
+          <w:caps w:val="0"/>
+          <w:color w:val="000000"/>
+          <w:spacing w:val="0"/>
+          <w:kern w:val="0"/>
+          <w:sz w:val="27"/>
+          <w:szCs w:val="27"/>
+          <w:lang w:val="en-US" w:eastAsia="zh-CN" w:bidi="ar"/>
+        </w:rPr>
+        <w:t xml:space="preserve"> folder for Day 5.</w:t>
       </w:r>
     </w:p>
     <w:p>
@@ -5157,8 +5174,6 @@
         </w:rPr>
         <w:t>Perform the following tasks to become familiar with jUnit basics:</w:t>
       </w:r>
-      <w:bookmarkStart w:id="0" w:name="_GoBack"/>
-      <w:bookmarkEnd w:id="0"/>
     </w:p>
     <w:p>
       <w:pPr>

</xml_diff>